<commit_message>
angular 18 tutorial files
</commit_message>
<xml_diff>
--- a/angular-tutorial.docx
+++ b/angular-tutorial.docx
@@ -54,15 +54,7 @@
         <w:spacing w:line="240" w:lineRule="auto"/>
       </w:pPr>
       <w:r>
-        <w:t xml:space="preserve">check if Node &amp; NPM installed or not : </w:t>
-      </w:r>
-      <w:proofErr w:type="spellStart"/>
-      <w:r>
-        <w:t>npm</w:t>
-      </w:r>
-      <w:proofErr w:type="spellEnd"/>
-      <w:r>
-        <w:t xml:space="preserve"> -v &amp; node -v</w:t>
+        <w:t>check if Node &amp; NPM installed or not : npm -v &amp; node -v</w:t>
       </w:r>
     </w:p>
     <w:p>
@@ -75,23 +67,7 @@
         <w:spacing w:line="240" w:lineRule="auto"/>
       </w:pPr>
       <w:r>
-        <w:t xml:space="preserve">Install angular cli - </w:t>
-      </w:r>
-      <w:proofErr w:type="spellStart"/>
-      <w:r>
-        <w:t>npm</w:t>
-      </w:r>
-      <w:proofErr w:type="spellEnd"/>
-      <w:r>
-        <w:t xml:space="preserve"> </w:t>
-      </w:r>
-      <w:proofErr w:type="spellStart"/>
-      <w:r>
-        <w:t>i</w:t>
-      </w:r>
-      <w:proofErr w:type="spellEnd"/>
-      <w:r>
-        <w:t xml:space="preserve"> @angular/cli</w:t>
+        <w:t>Install angular cli - npm i @angular/cli</w:t>
       </w:r>
     </w:p>
     <w:p>
@@ -155,13 +131,8 @@
         </w:numPr>
         <w:spacing w:line="240" w:lineRule="auto"/>
       </w:pPr>
-      <w:proofErr w:type="spellStart"/>
-      <w:r>
-        <w:t>npm</w:t>
-      </w:r>
-      <w:proofErr w:type="spellEnd"/>
-      <w:r>
-        <w:t xml:space="preserve"> install</w:t>
+      <w:r>
+        <w:t>npm install</w:t>
       </w:r>
     </w:p>
     <w:p>
@@ -245,15 +216,7 @@
     </w:p>
     <w:p>
       <w:r>
-        <w:t xml:space="preserve">Great question! A zoneless Angular application is one that runs without zone.js, which traditionally handles change detection in Angular. This new approach is part of </w:t>
-      </w:r>
-      <w:proofErr w:type="spellStart"/>
-      <w:r>
-        <w:t>Angular’s</w:t>
-      </w:r>
-      <w:proofErr w:type="spellEnd"/>
-      <w:r>
-        <w:t xml:space="preserve"> Developer Preview and aims to improve performance, debugging, and compatibility.</w:t>
+        <w:t>Great question! A zoneless Angular application is one that runs without zone.js, which traditionally handles change detection in Angular. This new approach is part of Angular’s Developer Preview and aims to improve performance, debugging, and compatibility.</w:t>
       </w:r>
     </w:p>
     <w:p>
@@ -310,21 +273,8 @@
     </w:p>
     <w:p>
       <w:r>
-        <w:t xml:space="preserve">no </w:t>
-      </w:r>
-      <w:proofErr w:type="spellStart"/>
-      <w:r>
-        <w:t>app.module.ts</w:t>
-      </w:r>
-      <w:proofErr w:type="spellEnd"/>
-      <w:r>
-        <w:t xml:space="preserve"> file : changed to  </w:t>
-      </w:r>
-      <w:proofErr w:type="spellStart"/>
-      <w:r>
-        <w:t>app.config.ts</w:t>
-      </w:r>
-      <w:proofErr w:type="spellEnd"/>
+        <w:t>no app.module.ts file : changed to  app.config.ts</w:t>
+      </w:r>
     </w:p>
     <w:p>
       <w:r>
@@ -332,13 +282,8 @@
       </w:r>
     </w:p>
     <w:p>
-      <w:proofErr w:type="spellStart"/>
-      <w:r>
-        <w:t>app.route.ts</w:t>
-      </w:r>
-      <w:proofErr w:type="spellEnd"/>
-      <w:r>
-        <w:t xml:space="preserve"> : constant file</w:t>
+      <w:r>
+        <w:t>app.route.ts : constant file</w:t>
       </w:r>
     </w:p>
     <w:p>
@@ -383,23 +328,13 @@
     </w:p>
     <w:p/>
     <w:p>
-      <w:proofErr w:type="spellStart"/>
-      <w:r>
-        <w:t>package.json</w:t>
-      </w:r>
-      <w:proofErr w:type="spellEnd"/>
-      <w:r>
-        <w:t xml:space="preserve"> : (dependencies and packages)</w:t>
-      </w:r>
-    </w:p>
-    <w:p>
-      <w:proofErr w:type="spellStart"/>
-      <w:r>
-        <w:t>angular.json</w:t>
-      </w:r>
-      <w:proofErr w:type="spellEnd"/>
-      <w:r>
-        <w:t xml:space="preserve"> : (project setup/ architecture file)</w:t>
+      <w:r>
+        <w:t>package.json : (dependencies and packages)</w:t>
+      </w:r>
+    </w:p>
+    <w:p>
+      <w:r>
+        <w:t>angular.json : (project setup/ architecture file)</w:t>
       </w:r>
     </w:p>
     <w:p>
@@ -408,26 +343,26 @@
       </w:r>
     </w:p>
     <w:p>
-      <w:proofErr w:type="spellStart"/>
       <w:r>
         <w:t>gitignore</w:t>
       </w:r>
-      <w:proofErr w:type="spellEnd"/>
-    </w:p>
-    <w:p>
-      <w:proofErr w:type="spellStart"/>
+    </w:p>
+    <w:p>
       <w:r>
         <w:t>tsconfig.json</w:t>
       </w:r>
-      <w:proofErr w:type="spellEnd"/>
+      <w:r>
+        <w:t xml:space="preserve"> : (typescript configuration)</w:t>
+      </w:r>
     </w:p>
     <w:p/>
     <w:p>
-      <w:proofErr w:type="spellStart"/>
       <w:r>
         <w:t>main.ts</w:t>
       </w:r>
-      <w:proofErr w:type="spellEnd"/>
+      <w:r>
+        <w:t xml:space="preserve"> ( first file to execute when app start)</w:t>
+      </w:r>
     </w:p>
     <w:p>
       <w:r>
@@ -436,11 +371,9 @@
     </w:p>
     <w:p/>
     <w:p>
-      <w:proofErr w:type="spellStart"/>
       <w:r>
         <w:t>app.config.ts</w:t>
       </w:r>
-      <w:proofErr w:type="spellEnd"/>
     </w:p>
     <w:p>
       <w:r>
@@ -454,7 +387,6 @@
           <w:bCs/>
         </w:rPr>
       </w:pPr>
-      <w:proofErr w:type="spellStart"/>
       <w:r>
         <w:rPr>
           <w:b/>
@@ -463,7 +395,6 @@
         </w:rPr>
         <w:t>package.json</w:t>
       </w:r>
-      <w:proofErr w:type="spellEnd"/>
       <w:r>
         <w:rPr>
           <w:b/>
@@ -495,36 +426,12 @@
         <w:t>🧭</w:t>
       </w:r>
       <w:r>
-        <w:t xml:space="preserve"> 1. </w:t>
-      </w:r>
-      <w:proofErr w:type="spellStart"/>
-      <w:r>
-        <w:t>main.ts</w:t>
-      </w:r>
-      <w:proofErr w:type="spellEnd"/>
-      <w:r>
-        <w:t xml:space="preserve"> — The True Entry Point</w:t>
-      </w:r>
-    </w:p>
-    <w:p>
-      <w:r>
-        <w:t xml:space="preserve">Located in </w:t>
-      </w:r>
-      <w:proofErr w:type="spellStart"/>
-      <w:r>
-        <w:t>src</w:t>
-      </w:r>
-      <w:proofErr w:type="spellEnd"/>
-      <w:r>
-        <w:t>/</w:t>
-      </w:r>
-      <w:proofErr w:type="spellStart"/>
-      <w:r>
-        <w:t>main.ts</w:t>
-      </w:r>
-      <w:proofErr w:type="spellEnd"/>
-      <w:r>
-        <w:t>, this file is where Angular begins execution.</w:t>
+        <w:t xml:space="preserve"> 1. main.ts — The True Entry Point</w:t>
+      </w:r>
+    </w:p>
+    <w:p>
+      <w:r>
+        <w:t>Located in src/main.ts, this file is where Angular begins execution.</w:t>
       </w:r>
     </w:p>
     <w:p>
@@ -550,15 +457,7 @@
     </w:p>
     <w:p>
       <w:r>
-        <w:t xml:space="preserve">You're absolutely right to notice a change in Angular 20's structure. In earlier versions, the </w:t>
-      </w:r>
-      <w:proofErr w:type="spellStart"/>
-      <w:r>
-        <w:t>angular.json</w:t>
-      </w:r>
-      <w:proofErr w:type="spellEnd"/>
-      <w:r>
-        <w:t xml:space="preserve"> file explicitly listed the path to index.html under the build options. But in Angular 20, the configuration has evolved.</w:t>
+        <w:t>You're absolutely right to notice a change in Angular 20's structure. In earlier versions, the angular.json file explicitly listed the path to index.html under the build options. But in Angular 20, the configuration has evolved.</w:t>
       </w:r>
     </w:p>
     <w:p/>
@@ -581,15 +480,7 @@
     </w:p>
     <w:p>
       <w:r>
-        <w:t xml:space="preserve">The </w:t>
-      </w:r>
-      <w:proofErr w:type="spellStart"/>
-      <w:r>
-        <w:t>angular.json</w:t>
-      </w:r>
-      <w:proofErr w:type="spellEnd"/>
-      <w:r>
-        <w:t xml:space="preserve"> file still exists and controls build and development settings.</w:t>
+        <w:t>The angular.json file still exists and controls build and development settings.</w:t>
       </w:r>
     </w:p>
     <w:p>
@@ -612,39 +503,18 @@
         <w:t>🗂</w:t>
       </w:r>
       <w:r>
-        <w:t xml:space="preserve"> Default </w:t>
-      </w:r>
-      <w:proofErr w:type="spellStart"/>
-      <w:r>
-        <w:t>Behavior</w:t>
-      </w:r>
-      <w:proofErr w:type="spellEnd"/>
-    </w:p>
-    <w:p>
-      <w:r>
-        <w:t xml:space="preserve">If you don’t see index.html in </w:t>
-      </w:r>
-      <w:proofErr w:type="spellStart"/>
-      <w:r>
-        <w:t>angular.json</w:t>
-      </w:r>
-      <w:proofErr w:type="spellEnd"/>
-      <w:r>
-        <w:t>, it’s because Angular 20 uses convention over configuration:</w:t>
+        <w:t xml:space="preserve"> Default Behavior</w:t>
+      </w:r>
+    </w:p>
+    <w:p>
+      <w:r>
+        <w:t>If you don’t see index.html in angular.json, it’s because Angular 20 uses convention over configuration:</w:t>
       </w:r>
     </w:p>
     <w:p/>
     <w:p>
       <w:r>
-        <w:t xml:space="preserve">It assumes your index.html is located at </w:t>
-      </w:r>
-      <w:proofErr w:type="spellStart"/>
-      <w:r>
-        <w:t>src</w:t>
-      </w:r>
-      <w:proofErr w:type="spellEnd"/>
-      <w:r>
-        <w:t>/index.html.</w:t>
+        <w:t>It assumes your index.html is located at src/index.html.</w:t>
       </w:r>
     </w:p>
     <w:p>
@@ -671,11 +541,9 @@
     </w:p>
     <w:p/>
     <w:p>
-      <w:proofErr w:type="spellStart"/>
       <w:r>
         <w:t>json</w:t>
       </w:r>
-      <w:proofErr w:type="spellEnd"/>
     </w:p>
     <w:p>
       <w:r>
@@ -704,15 +572,7 @@
     </w:p>
     <w:p>
       <w:r>
-        <w:t xml:space="preserve">          "index": "</w:t>
-      </w:r>
-      <w:proofErr w:type="spellStart"/>
-      <w:r>
-        <w:t>src</w:t>
-      </w:r>
-      <w:proofErr w:type="spellEnd"/>
-      <w:r>
-        <w:t>/custom-index.html"</w:t>
+        <w:t xml:space="preserve">          "index": "src/custom-index.html"</w:t>
       </w:r>
     </w:p>
     <w:p>

</xml_diff>